<commit_message>
Ya todos los scripts funcionando con las validaciones
</commit_message>
<xml_diff>
--- a/demo/docs/Scripts de inserción y documentación de los documentos que cumplen la validación.docx
+++ b/demo/docs/Scripts de inserción y documentación de los documentos que cumplen la validación.docx
@@ -10,44 +10,14 @@
           <w:sz w:val="36"/>
         </w:rPr>
       </w:pPr>
-      <w:bookmarkStart w:id="0" w:name="_GoBack"/>
       <w:r>
         <w:rPr>
           <w:b/>
           <w:sz w:val="36"/>
         </w:rPr>
-        <w:t xml:space="preserve">Scripts de inserción y documentación </w:t>
-      </w:r>
-      <w:r>
-        <w:rPr>
-          <w:b/>
-          <w:sz w:val="36"/>
-        </w:rPr>
-        <w:t xml:space="preserve">de </w:t>
-      </w:r>
-      <w:r>
-        <w:rPr>
-          <w:b/>
-          <w:sz w:val="36"/>
-        </w:rPr>
-        <w:t xml:space="preserve">los </w:t>
-      </w:r>
-      <w:r>
-        <w:rPr>
-          <w:b/>
-          <w:sz w:val="36"/>
-        </w:rPr>
-        <w:t xml:space="preserve">documentos que cumplen la </w:t>
-      </w:r>
-      <w:r>
-        <w:rPr>
-          <w:b/>
-          <w:sz w:val="36"/>
-        </w:rPr>
-        <w:t>validación</w:t>
-      </w:r>
-    </w:p>
-    <w:bookmarkEnd w:id="0"/>
+        <w:t>Scripts de inserción y documentación de los documentos que cumplen la validación</w:t>
+      </w:r>
+    </w:p>
     <w:p>
       <w:pPr>
         <w:rPr>
@@ -1813,13 +1783,7 @@
       <w:proofErr w:type="spellStart"/>
       <w:proofErr w:type="gramStart"/>
       <w:r>
-        <w:t>db.</w:t>
-      </w:r>
-      <w:r>
-        <w:t>O</w:t>
-      </w:r>
-      <w:r>
-        <w:t>rdenes</w:t>
+        <w:t>db.Ordenes</w:t>
       </w:r>
       <w:proofErr w:type="gramEnd"/>
       <w:r>
@@ -1843,15 +1807,7 @@
         <w:ind w:left="720"/>
       </w:pPr>
       <w:r>
-        <w:t xml:space="preserve">    _id: </w:t>
-      </w:r>
-      <w:proofErr w:type="spellStart"/>
-      <w:r>
-        <w:t>ObjectId</w:t>
-      </w:r>
-      <w:proofErr w:type="spellEnd"/>
-      <w:r>
-        <w:t>("65f890ab1234cdef67890123"),</w:t>
+        <w:t>    _id: 1,  </w:t>
       </w:r>
     </w:p>
     <w:p>
@@ -1887,19 +1843,270 @@
       </w:r>
       <w:proofErr w:type="spellStart"/>
       <w:r>
+        <w:t>fecha_entrega</w:t>
+      </w:r>
+      <w:proofErr w:type="spellEnd"/>
+      <w:r>
+        <w:t xml:space="preserve">: </w:t>
+      </w:r>
+      <w:proofErr w:type="spellStart"/>
+      <w:r>
+        <w:t>ISODate</w:t>
+      </w:r>
+      <w:proofErr w:type="spellEnd"/>
+      <w:r>
+        <w:t xml:space="preserve">("2024-12-05T08:00:00Z"), </w:t>
+      </w:r>
+    </w:p>
+    <w:p>
+      <w:pPr>
+        <w:ind w:left="720"/>
+      </w:pPr>
+      <w:r>
+        <w:t xml:space="preserve">    </w:t>
+      </w:r>
+      <w:proofErr w:type="spellStart"/>
+      <w:r>
+        <w:t>precio_acordado</w:t>
+      </w:r>
+      <w:proofErr w:type="spellEnd"/>
+      <w:r>
+        <w:t>: 300,  </w:t>
+      </w:r>
+    </w:p>
+    <w:p>
+      <w:pPr>
+        <w:ind w:left="720"/>
+      </w:pPr>
+      <w:r>
+        <w:lastRenderedPageBreak/>
+        <w:t xml:space="preserve">    estado: "VIGENTE", </w:t>
+      </w:r>
+    </w:p>
+    <w:p>
+      <w:pPr>
+        <w:ind w:left="720"/>
+      </w:pPr>
+      <w:r>
+        <w:t xml:space="preserve">    </w:t>
+      </w:r>
+      <w:proofErr w:type="spellStart"/>
+      <w:r>
         <w:t>sucursal_id</w:t>
       </w:r>
       <w:proofErr w:type="spellEnd"/>
       <w:r>
+        <w:t>: 1,  </w:t>
+      </w:r>
+    </w:p>
+    <w:p>
+      <w:pPr>
+        <w:ind w:left="720"/>
+      </w:pPr>
+      <w:r>
+        <w:t xml:space="preserve">    </w:t>
+      </w:r>
+      <w:proofErr w:type="spellStart"/>
+      <w:r>
+        <w:t>proveedor_id</w:t>
+      </w:r>
+      <w:proofErr w:type="spellEnd"/>
+      <w:r>
+        <w:t>: 1,  </w:t>
+      </w:r>
+    </w:p>
+    <w:p>
+      <w:pPr>
+        <w:ind w:left="720"/>
+      </w:pPr>
+      <w:r>
+        <w:t xml:space="preserve">    </w:t>
+      </w:r>
+      <w:proofErr w:type="spellStart"/>
+      <w:r>
+        <w:t>detallesOrdenCompra</w:t>
+      </w:r>
+      <w:proofErr w:type="spellEnd"/>
+      <w:r>
+        <w:t>: [</w:t>
+      </w:r>
+    </w:p>
+    <w:p>
+      <w:pPr>
+        <w:ind w:left="720"/>
+      </w:pPr>
+      <w:r>
+        <w:t xml:space="preserve">      </w:t>
+      </w:r>
+      <w:proofErr w:type="gramStart"/>
+      <w:r>
+        <w:t xml:space="preserve">{ </w:t>
+      </w:r>
+      <w:proofErr w:type="spellStart"/>
+      <w:r>
+        <w:t>productoId</w:t>
+      </w:r>
+      <w:proofErr w:type="spellEnd"/>
+      <w:proofErr w:type="gramEnd"/>
+      <w:r>
+        <w:t xml:space="preserve">: 1, cantidad: 100, </w:t>
+      </w:r>
+      <w:proofErr w:type="spellStart"/>
+      <w:r>
+        <w:t>precioUnitario</w:t>
+      </w:r>
+      <w:proofErr w:type="spellEnd"/>
+      <w:r>
+        <w:t xml:space="preserve">: 2.5 }, </w:t>
+      </w:r>
+    </w:p>
+    <w:p>
+      <w:pPr>
+        <w:ind w:left="720"/>
+      </w:pPr>
+      <w:r>
+        <w:t xml:space="preserve">      </w:t>
+      </w:r>
+      <w:proofErr w:type="gramStart"/>
+      <w:r>
+        <w:t xml:space="preserve">{ </w:t>
+      </w:r>
+      <w:proofErr w:type="spellStart"/>
+      <w:r>
+        <w:t>productoId</w:t>
+      </w:r>
+      <w:proofErr w:type="spellEnd"/>
+      <w:proofErr w:type="gramEnd"/>
+      <w:r>
+        <w:t xml:space="preserve">: 2, cantidad: 80, </w:t>
+      </w:r>
+      <w:proofErr w:type="spellStart"/>
+      <w:r>
+        <w:t>precioUnitario</w:t>
+      </w:r>
+      <w:proofErr w:type="spellEnd"/>
+      <w:r>
+        <w:t>: 1.8 }</w:t>
+      </w:r>
+    </w:p>
+    <w:p>
+      <w:pPr>
+        <w:ind w:left="720"/>
+      </w:pPr>
+      <w:r>
+        <w:t>    ]</w:t>
+      </w:r>
+    </w:p>
+    <w:p>
+      <w:pPr>
+        <w:ind w:left="720"/>
+      </w:pPr>
+      <w:r>
+        <w:t>  },</w:t>
+      </w:r>
+    </w:p>
+    <w:p>
+      <w:pPr>
+        <w:ind w:left="720"/>
+      </w:pPr>
+      <w:r>
+        <w:t>  {</w:t>
+      </w:r>
+    </w:p>
+    <w:p>
+      <w:pPr>
+        <w:ind w:left="720"/>
+      </w:pPr>
+      <w:r>
+        <w:t>    _id: 2,</w:t>
+      </w:r>
+    </w:p>
+    <w:p>
+      <w:pPr>
+        <w:ind w:left="720"/>
+      </w:pPr>
+      <w:r>
+        <w:t xml:space="preserve">    </w:t>
+      </w:r>
+      <w:proofErr w:type="spellStart"/>
+      <w:r>
+        <w:t>fecha_creacion</w:t>
+      </w:r>
+      <w:proofErr w:type="spellEnd"/>
+      <w:r>
         <w:t xml:space="preserve">: </w:t>
       </w:r>
       <w:proofErr w:type="spellStart"/>
       <w:r>
-        <w:t>ObjectId</w:t>
-      </w:r>
-      <w:proofErr w:type="spellEnd"/>
-      <w:r>
-        <w:t>("65f54321abcd9876ef123456"),</w:t>
+        <w:t>ISODate</w:t>
+      </w:r>
+      <w:proofErr w:type="spellEnd"/>
+      <w:r>
+        <w:t>("2024-12-03T09:00:00Z"),</w:t>
+      </w:r>
+    </w:p>
+    <w:p>
+      <w:pPr>
+        <w:ind w:left="720"/>
+      </w:pPr>
+      <w:r>
+        <w:t xml:space="preserve">    </w:t>
+      </w:r>
+      <w:proofErr w:type="spellStart"/>
+      <w:r>
+        <w:t>fecha_entrega</w:t>
+      </w:r>
+      <w:proofErr w:type="spellEnd"/>
+      <w:r>
+        <w:t xml:space="preserve">: </w:t>
+      </w:r>
+      <w:proofErr w:type="spellStart"/>
+      <w:r>
+        <w:t>ISODate</w:t>
+      </w:r>
+      <w:proofErr w:type="spellEnd"/>
+      <w:r>
+        <w:t>("2024-12-06T09:00:00Z"),</w:t>
+      </w:r>
+    </w:p>
+    <w:p>
+      <w:pPr>
+        <w:ind w:left="720"/>
+      </w:pPr>
+      <w:r>
+        <w:t xml:space="preserve">    </w:t>
+      </w:r>
+      <w:proofErr w:type="spellStart"/>
+      <w:r>
+        <w:t>precio_acordado</w:t>
+      </w:r>
+      <w:proofErr w:type="spellEnd"/>
+      <w:r>
+        <w:t>: 500,</w:t>
+      </w:r>
+    </w:p>
+    <w:p>
+      <w:pPr>
+        <w:ind w:left="720"/>
+      </w:pPr>
+      <w:r>
+        <w:t>    estado: "VIGENTE",</w:t>
+      </w:r>
+    </w:p>
+    <w:p>
+      <w:pPr>
+        <w:ind w:left="720"/>
+      </w:pPr>
+      <w:r>
+        <w:t xml:space="preserve">    </w:t>
+      </w:r>
+      <w:proofErr w:type="spellStart"/>
+      <w:r>
+        <w:t>sucursal_id</w:t>
+      </w:r>
+      <w:proofErr w:type="spellEnd"/>
+      <w:r>
+        <w:t>: 2,</w:t>
       </w:r>
     </w:p>
     <w:p>
@@ -1915,15 +2122,217 @@
       </w:r>
       <w:proofErr w:type="spellEnd"/>
       <w:r>
+        <w:t>: 2,</w:t>
+      </w:r>
+    </w:p>
+    <w:p>
+      <w:pPr>
+        <w:ind w:left="720"/>
+      </w:pPr>
+      <w:r>
+        <w:t xml:space="preserve">    </w:t>
+      </w:r>
+      <w:proofErr w:type="spellStart"/>
+      <w:r>
+        <w:t>detallesOrdenCompra</w:t>
+      </w:r>
+      <w:proofErr w:type="spellEnd"/>
+      <w:r>
+        <w:t>: [</w:t>
+      </w:r>
+    </w:p>
+    <w:p>
+      <w:pPr>
+        <w:ind w:left="720"/>
+      </w:pPr>
+      <w:r>
+        <w:t xml:space="preserve">      </w:t>
+      </w:r>
+      <w:proofErr w:type="gramStart"/>
+      <w:r>
+        <w:t xml:space="preserve">{ </w:t>
+      </w:r>
+      <w:proofErr w:type="spellStart"/>
+      <w:r>
+        <w:t>productoId</w:t>
+      </w:r>
+      <w:proofErr w:type="spellEnd"/>
+      <w:proofErr w:type="gramEnd"/>
+      <w:r>
+        <w:t xml:space="preserve">: 3, cantidad: 10, </w:t>
+      </w:r>
+      <w:proofErr w:type="spellStart"/>
+      <w:r>
+        <w:t>precioUnitario</w:t>
+      </w:r>
+      <w:proofErr w:type="spellEnd"/>
+      <w:r>
+        <w:t>: 100.0 },</w:t>
+      </w:r>
+    </w:p>
+    <w:p>
+      <w:pPr>
+        <w:ind w:left="720"/>
+      </w:pPr>
+      <w:r>
+        <w:t xml:space="preserve">      </w:t>
+      </w:r>
+      <w:proofErr w:type="gramStart"/>
+      <w:r>
+        <w:t xml:space="preserve">{ </w:t>
+      </w:r>
+      <w:proofErr w:type="spellStart"/>
+      <w:r>
+        <w:t>productoId</w:t>
+      </w:r>
+      <w:proofErr w:type="spellEnd"/>
+      <w:proofErr w:type="gramEnd"/>
+      <w:r>
+        <w:t xml:space="preserve">: 4, cantidad: 5, </w:t>
+      </w:r>
+      <w:proofErr w:type="spellStart"/>
+      <w:r>
+        <w:t>precioUnitario</w:t>
+      </w:r>
+      <w:proofErr w:type="spellEnd"/>
+      <w:r>
+        <w:t>: 400.0 }</w:t>
+      </w:r>
+    </w:p>
+    <w:p>
+      <w:pPr>
+        <w:ind w:left="720"/>
+      </w:pPr>
+      <w:r>
+        <w:t>    ]</w:t>
+      </w:r>
+    </w:p>
+    <w:p>
+      <w:pPr>
+        <w:ind w:left="720"/>
+      </w:pPr>
+      <w:r>
+        <w:t>  },</w:t>
+      </w:r>
+    </w:p>
+    <w:p>
+      <w:pPr>
+        <w:ind w:left="720"/>
+      </w:pPr>
+      <w:r>
+        <w:t>  {</w:t>
+      </w:r>
+    </w:p>
+    <w:p>
+      <w:pPr>
+        <w:ind w:left="720"/>
+      </w:pPr>
+      <w:r>
+        <w:t>    _id: 3,</w:t>
+      </w:r>
+    </w:p>
+    <w:p>
+      <w:pPr>
+        <w:ind w:left="720"/>
+      </w:pPr>
+      <w:r>
+        <w:t xml:space="preserve">    </w:t>
+      </w:r>
+      <w:proofErr w:type="spellStart"/>
+      <w:r>
+        <w:t>fecha_creacion</w:t>
+      </w:r>
+      <w:proofErr w:type="spellEnd"/>
+      <w:r>
         <w:t xml:space="preserve">: </w:t>
       </w:r>
       <w:proofErr w:type="spellStart"/>
       <w:r>
-        <w:t>ObjectId</w:t>
-      </w:r>
-      <w:proofErr w:type="spellEnd"/>
-      <w:r>
-        <w:t>("65f67890abcd1234ef567890"),</w:t>
+        <w:t>ISODate</w:t>
+      </w:r>
+      <w:proofErr w:type="spellEnd"/>
+      <w:r>
+        <w:t>("2024-12-04T10:00:00Z"),</w:t>
+      </w:r>
+    </w:p>
+    <w:p>
+      <w:pPr>
+        <w:ind w:left="720"/>
+      </w:pPr>
+      <w:r>
+        <w:t xml:space="preserve">    </w:t>
+      </w:r>
+      <w:proofErr w:type="spellStart"/>
+      <w:r>
+        <w:t>fecha_entrega</w:t>
+      </w:r>
+      <w:proofErr w:type="spellEnd"/>
+      <w:r>
+        <w:t xml:space="preserve">: </w:t>
+      </w:r>
+      <w:proofErr w:type="spellStart"/>
+      <w:r>
+        <w:t>ISODate</w:t>
+      </w:r>
+      <w:proofErr w:type="spellEnd"/>
+      <w:r>
+        <w:t>("2024-12-07T10:00:00Z"),</w:t>
+      </w:r>
+    </w:p>
+    <w:p>
+      <w:pPr>
+        <w:ind w:left="720"/>
+      </w:pPr>
+      <w:r>
+        <w:t xml:space="preserve">    </w:t>
+      </w:r>
+      <w:proofErr w:type="spellStart"/>
+      <w:r>
+        <w:t>precio_acordado</w:t>
+      </w:r>
+      <w:proofErr w:type="spellEnd"/>
+      <w:r>
+        <w:t>: 420,</w:t>
+      </w:r>
+    </w:p>
+    <w:p>
+      <w:pPr>
+        <w:ind w:left="720"/>
+      </w:pPr>
+      <w:r>
+        <w:t>    estado: "VIGENTE",</w:t>
+      </w:r>
+    </w:p>
+    <w:p>
+      <w:pPr>
+        <w:ind w:left="720"/>
+      </w:pPr>
+      <w:r>
+        <w:t xml:space="preserve">    </w:t>
+      </w:r>
+      <w:proofErr w:type="spellStart"/>
+      <w:r>
+        <w:t>sucursal_id</w:t>
+      </w:r>
+      <w:proofErr w:type="spellEnd"/>
+      <w:r>
+        <w:t>: 3,</w:t>
+      </w:r>
+    </w:p>
+    <w:p>
+      <w:pPr>
+        <w:ind w:left="720"/>
+      </w:pPr>
+      <w:r>
+        <w:t xml:space="preserve">    </w:t>
+      </w:r>
+      <w:proofErr w:type="spellStart"/>
+      <w:r>
+        <w:t>proveedor_id</w:t>
+      </w:r>
+      <w:proofErr w:type="spellEnd"/>
+      <w:r>
+        <w:t>: 3,</w:t>
       </w:r>
     </w:p>
     <w:p>
@@ -1932,7 +2341,15 @@
       </w:pPr>
       <w:r>
         <w:lastRenderedPageBreak/>
-        <w:t>    detalle: [</w:t>
+        <w:t xml:space="preserve">    </w:t>
+      </w:r>
+      <w:proofErr w:type="spellStart"/>
+      <w:r>
+        <w:t>detallesOrdenCompra</w:t>
+      </w:r>
+      <w:proofErr w:type="spellEnd"/>
+      <w:r>
+        <w:t>: [</w:t>
       </w:r>
     </w:p>
     <w:p>
@@ -1948,11 +2365,93 @@
       </w:r>
       <w:proofErr w:type="spellStart"/>
       <w:r>
-        <w:t>producto</w:t>
-      </w:r>
+        <w:t>productoId</w:t>
+      </w:r>
+      <w:proofErr w:type="spellEnd"/>
       <w:proofErr w:type="gramEnd"/>
       <w:r>
-        <w:t>_id</w:t>
+        <w:t xml:space="preserve">: 5, cantidad: 200, </w:t>
+      </w:r>
+      <w:proofErr w:type="spellStart"/>
+      <w:r>
+        <w:t>precioUnitario</w:t>
+      </w:r>
+      <w:proofErr w:type="spellEnd"/>
+      <w:r>
+        <w:t>: 1.2 },</w:t>
+      </w:r>
+    </w:p>
+    <w:p>
+      <w:pPr>
+        <w:ind w:left="720"/>
+      </w:pPr>
+      <w:r>
+        <w:t xml:space="preserve">      </w:t>
+      </w:r>
+      <w:proofErr w:type="gramStart"/>
+      <w:r>
+        <w:t xml:space="preserve">{ </w:t>
+      </w:r>
+      <w:proofErr w:type="spellStart"/>
+      <w:r>
+        <w:t>productoId</w:t>
+      </w:r>
+      <w:proofErr w:type="spellEnd"/>
+      <w:proofErr w:type="gramEnd"/>
+      <w:r>
+        <w:t xml:space="preserve">: 6, cantidad: 150, </w:t>
+      </w:r>
+      <w:proofErr w:type="spellStart"/>
+      <w:r>
+        <w:t>precioUnitario</w:t>
+      </w:r>
+      <w:proofErr w:type="spellEnd"/>
+      <w:r>
+        <w:t>: 1.5 }</w:t>
+      </w:r>
+    </w:p>
+    <w:p>
+      <w:pPr>
+        <w:ind w:left="720"/>
+      </w:pPr>
+      <w:r>
+        <w:t>    ]</w:t>
+      </w:r>
+    </w:p>
+    <w:p>
+      <w:pPr>
+        <w:ind w:left="720"/>
+      </w:pPr>
+      <w:r>
+        <w:t>  },</w:t>
+      </w:r>
+    </w:p>
+    <w:p>
+      <w:pPr>
+        <w:ind w:left="720"/>
+      </w:pPr>
+      <w:r>
+        <w:t>  {</w:t>
+      </w:r>
+    </w:p>
+    <w:p>
+      <w:pPr>
+        <w:ind w:left="720"/>
+      </w:pPr>
+      <w:r>
+        <w:t>    _id: 4,</w:t>
+      </w:r>
+    </w:p>
+    <w:p>
+      <w:pPr>
+        <w:ind w:left="720"/>
+      </w:pPr>
+      <w:r>
+        <w:t xml:space="preserve">    </w:t>
+      </w:r>
+      <w:proofErr w:type="spellStart"/>
+      <w:r>
+        <w:t>fecha_creacion</w:t>
       </w:r>
       <w:proofErr w:type="spellEnd"/>
       <w:r>
@@ -1960,19 +2459,107 @@
       </w:r>
       <w:proofErr w:type="spellStart"/>
       <w:r>
-        <w:t>ObjectId</w:t>
-      </w:r>
-      <w:proofErr w:type="spellEnd"/>
-      <w:r>
-        <w:t xml:space="preserve">("65f234abcd5678ef90123456"), cantidad: 100, </w:t>
-      </w:r>
-      <w:proofErr w:type="spellStart"/>
-      <w:r>
-        <w:t>precio_unitario</w:t>
-      </w:r>
-      <w:proofErr w:type="spellEnd"/>
-      <w:r>
-        <w:t>: 2.5 },</w:t>
+        <w:t>ISODate</w:t>
+      </w:r>
+      <w:proofErr w:type="spellEnd"/>
+      <w:r>
+        <w:t>("2024-12-05T11:00:00Z"),</w:t>
+      </w:r>
+    </w:p>
+    <w:p>
+      <w:pPr>
+        <w:ind w:left="720"/>
+      </w:pPr>
+      <w:r>
+        <w:t xml:space="preserve">    </w:t>
+      </w:r>
+      <w:proofErr w:type="spellStart"/>
+      <w:r>
+        <w:t>fecha_entrega</w:t>
+      </w:r>
+      <w:proofErr w:type="spellEnd"/>
+      <w:r>
+        <w:t xml:space="preserve">: </w:t>
+      </w:r>
+      <w:proofErr w:type="spellStart"/>
+      <w:r>
+        <w:t>ISODate</w:t>
+      </w:r>
+      <w:proofErr w:type="spellEnd"/>
+      <w:r>
+        <w:t>("2024-12-08T11:00:00Z"),</w:t>
+      </w:r>
+    </w:p>
+    <w:p>
+      <w:pPr>
+        <w:ind w:left="720"/>
+      </w:pPr>
+      <w:r>
+        <w:t xml:space="preserve">    </w:t>
+      </w:r>
+      <w:proofErr w:type="spellStart"/>
+      <w:r>
+        <w:t>precio_acordado</w:t>
+      </w:r>
+      <w:proofErr w:type="spellEnd"/>
+      <w:r>
+        <w:t>: 4000,</w:t>
+      </w:r>
+    </w:p>
+    <w:p>
+      <w:pPr>
+        <w:ind w:left="720"/>
+      </w:pPr>
+      <w:r>
+        <w:t>    estado: "VIGENTE",</w:t>
+      </w:r>
+    </w:p>
+    <w:p>
+      <w:pPr>
+        <w:ind w:left="720"/>
+      </w:pPr>
+      <w:r>
+        <w:t xml:space="preserve">    </w:t>
+      </w:r>
+      <w:proofErr w:type="spellStart"/>
+      <w:r>
+        <w:t>sucursal_id</w:t>
+      </w:r>
+      <w:proofErr w:type="spellEnd"/>
+      <w:r>
+        <w:t>: 1,</w:t>
+      </w:r>
+    </w:p>
+    <w:p>
+      <w:pPr>
+        <w:ind w:left="720"/>
+      </w:pPr>
+      <w:r>
+        <w:t xml:space="preserve">    </w:t>
+      </w:r>
+      <w:proofErr w:type="spellStart"/>
+      <w:r>
+        <w:t>proveedor_id</w:t>
+      </w:r>
+      <w:proofErr w:type="spellEnd"/>
+      <w:r>
+        <w:t>: 4,</w:t>
+      </w:r>
+    </w:p>
+    <w:p>
+      <w:pPr>
+        <w:ind w:left="720"/>
+      </w:pPr>
+      <w:r>
+        <w:t xml:space="preserve">    </w:t>
+      </w:r>
+      <w:proofErr w:type="spellStart"/>
+      <w:r>
+        <w:t>detallesOrdenCompra</w:t>
+      </w:r>
+      <w:proofErr w:type="spellEnd"/>
+      <w:r>
+        <w:t>: [</w:t>
       </w:r>
     </w:p>
     <w:p>
@@ -1988,151 +2575,20 @@
       </w:r>
       <w:proofErr w:type="spellStart"/>
       <w:r>
-        <w:t>producto</w:t>
-      </w:r>
+        <w:t>productoId</w:t>
+      </w:r>
+      <w:proofErr w:type="spellEnd"/>
       <w:proofErr w:type="gramEnd"/>
       <w:r>
-        <w:t>_id</w:t>
-      </w:r>
-      <w:proofErr w:type="spellEnd"/>
-      <w:r>
-        <w:t xml:space="preserve">: </w:t>
-      </w:r>
-      <w:proofErr w:type="spellStart"/>
-      <w:r>
-        <w:t>ObjectId</w:t>
-      </w:r>
-      <w:proofErr w:type="spellEnd"/>
-      <w:r>
-        <w:t xml:space="preserve">("65f234abcd5678ef90123458"), cantidad: 80, </w:t>
-      </w:r>
-      <w:proofErr w:type="spellStart"/>
-      <w:r>
-        <w:t>precio_unitario</w:t>
-      </w:r>
-      <w:proofErr w:type="spellEnd"/>
-      <w:r>
-        <w:t>: 1.8 }</w:t>
-      </w:r>
-    </w:p>
-    <w:p>
-      <w:pPr>
-        <w:ind w:left="720"/>
-      </w:pPr>
-      <w:r>
-        <w:t>    ]</w:t>
-      </w:r>
-    </w:p>
-    <w:p>
-      <w:pPr>
-        <w:ind w:left="720"/>
-      </w:pPr>
-      <w:r>
-        <w:t>  },</w:t>
-      </w:r>
-    </w:p>
-    <w:p>
-      <w:pPr>
-        <w:ind w:left="720"/>
-      </w:pPr>
-      <w:r>
-        <w:t>  {</w:t>
-      </w:r>
-    </w:p>
-    <w:p>
-      <w:pPr>
-        <w:ind w:left="720"/>
-      </w:pPr>
-      <w:r>
-        <w:t xml:space="preserve">    _id: </w:t>
-      </w:r>
-      <w:proofErr w:type="spellStart"/>
-      <w:r>
-        <w:t>ObjectId</w:t>
-      </w:r>
-      <w:proofErr w:type="spellEnd"/>
-      <w:r>
-        <w:t>("65f890ab1234cdef67890124"),</w:t>
-      </w:r>
-    </w:p>
-    <w:p>
-      <w:pPr>
-        <w:ind w:left="720"/>
-      </w:pPr>
-      <w:r>
-        <w:t xml:space="preserve">    </w:t>
-      </w:r>
-      <w:proofErr w:type="spellStart"/>
-      <w:r>
-        <w:t>fecha_creacion</w:t>
-      </w:r>
-      <w:proofErr w:type="spellEnd"/>
-      <w:r>
-        <w:t xml:space="preserve">: </w:t>
-      </w:r>
-      <w:proofErr w:type="spellStart"/>
-      <w:r>
-        <w:t>ISODate</w:t>
-      </w:r>
-      <w:proofErr w:type="spellEnd"/>
-      <w:r>
-        <w:t>("2024-12-03T09:00:00Z"),</w:t>
-      </w:r>
-    </w:p>
-    <w:p>
-      <w:pPr>
-        <w:ind w:left="720"/>
-      </w:pPr>
-      <w:r>
-        <w:t xml:space="preserve">    </w:t>
-      </w:r>
-      <w:proofErr w:type="spellStart"/>
-      <w:r>
-        <w:t>sucursal_id</w:t>
-      </w:r>
-      <w:proofErr w:type="spellEnd"/>
-      <w:r>
-        <w:t xml:space="preserve">: </w:t>
-      </w:r>
-      <w:proofErr w:type="spellStart"/>
-      <w:r>
-        <w:t>ObjectId</w:t>
-      </w:r>
-      <w:proofErr w:type="spellEnd"/>
-      <w:r>
-        <w:t>("65f54321abcd9876ef123457"),</w:t>
-      </w:r>
-    </w:p>
-    <w:p>
-      <w:pPr>
-        <w:ind w:left="720"/>
-      </w:pPr>
-      <w:r>
-        <w:t xml:space="preserve">    </w:t>
-      </w:r>
-      <w:proofErr w:type="spellStart"/>
-      <w:r>
-        <w:t>proveedor_id</w:t>
-      </w:r>
-      <w:proofErr w:type="spellEnd"/>
-      <w:r>
-        <w:t xml:space="preserve">: </w:t>
-      </w:r>
-      <w:proofErr w:type="spellStart"/>
-      <w:r>
-        <w:t>ObjectId</w:t>
-      </w:r>
-      <w:proofErr w:type="spellEnd"/>
-      <w:r>
-        <w:t>("65f67890abcd1234ef567891"),</w:t>
-      </w:r>
-    </w:p>
-    <w:p>
-      <w:pPr>
-        <w:ind w:left="720"/>
-      </w:pPr>
-      <w:r>
-        <w:t>    detalle: [</w:t>
+        <w:t xml:space="preserve">: 7, cantidad: 8, </w:t>
+      </w:r>
+      <w:proofErr w:type="spellStart"/>
+      <w:r>
+        <w:t>precioUnitario</w:t>
+      </w:r>
+      <w:proofErr w:type="spellEnd"/>
+      <w:r>
+        <w:t>: 350.0 },</w:t>
       </w:r>
     </w:p>
     <w:p>
@@ -2148,468 +2604,16 @@
       </w:r>
       <w:proofErr w:type="spellStart"/>
       <w:r>
-        <w:t>producto</w:t>
-      </w:r>
+        <w:t>productoId</w:t>
+      </w:r>
+      <w:proofErr w:type="spellEnd"/>
       <w:proofErr w:type="gramEnd"/>
       <w:r>
-        <w:t>_id</w:t>
-      </w:r>
-      <w:proofErr w:type="spellEnd"/>
-      <w:r>
-        <w:t xml:space="preserve">: </w:t>
-      </w:r>
-      <w:proofErr w:type="spellStart"/>
-      <w:r>
-        <w:t>ObjectId</w:t>
-      </w:r>
-      <w:proofErr w:type="spellEnd"/>
-      <w:r>
-        <w:t xml:space="preserve">("65f234abcd5678ef90123459"), cantidad: 10, </w:t>
-      </w:r>
-      <w:proofErr w:type="spellStart"/>
-      <w:r>
-        <w:t>precio_unitario</w:t>
-      </w:r>
-      <w:proofErr w:type="spellEnd"/>
-      <w:r>
-        <w:t>: 100.0 },</w:t>
-      </w:r>
-    </w:p>
-    <w:p>
-      <w:pPr>
-        <w:ind w:left="720"/>
-      </w:pPr>
-      <w:r>
-        <w:t xml:space="preserve">      </w:t>
-      </w:r>
-      <w:proofErr w:type="gramStart"/>
-      <w:r>
-        <w:t xml:space="preserve">{ </w:t>
-      </w:r>
-      <w:proofErr w:type="spellStart"/>
-      <w:r>
-        <w:t>producto</w:t>
-      </w:r>
-      <w:proofErr w:type="gramEnd"/>
-      <w:r>
-        <w:t>_id</w:t>
-      </w:r>
-      <w:proofErr w:type="spellEnd"/>
-      <w:r>
-        <w:t xml:space="preserve">: </w:t>
-      </w:r>
-      <w:proofErr w:type="spellStart"/>
-      <w:r>
-        <w:t>ObjectId</w:t>
-      </w:r>
-      <w:proofErr w:type="spellEnd"/>
-      <w:r>
-        <w:t xml:space="preserve">("65f234abcd5678ef9012345a"), cantidad: 5, </w:t>
-      </w:r>
-      <w:proofErr w:type="spellStart"/>
-      <w:r>
-        <w:t>precio_unitario</w:t>
-      </w:r>
-      <w:proofErr w:type="spellEnd"/>
-      <w:r>
-        <w:t>: 400.0 }</w:t>
-      </w:r>
-    </w:p>
-    <w:p>
-      <w:pPr>
-        <w:ind w:left="720"/>
-      </w:pPr>
-      <w:r>
-        <w:t>    ]</w:t>
-      </w:r>
-    </w:p>
-    <w:p>
-      <w:pPr>
-        <w:ind w:left="720"/>
-      </w:pPr>
-      <w:r>
-        <w:t>  },</w:t>
-      </w:r>
-    </w:p>
-    <w:p>
-      <w:pPr>
-        <w:ind w:left="720"/>
-      </w:pPr>
-      <w:r>
-        <w:t>  {</w:t>
-      </w:r>
-    </w:p>
-    <w:p>
-      <w:pPr>
-        <w:ind w:left="720"/>
-      </w:pPr>
-      <w:r>
-        <w:t xml:space="preserve">    _id: </w:t>
-      </w:r>
-      <w:proofErr w:type="spellStart"/>
-      <w:r>
-        <w:t>ObjectId</w:t>
-      </w:r>
-      <w:proofErr w:type="spellEnd"/>
-      <w:r>
-        <w:t>("65f890ab1234cdef67890125"),</w:t>
-      </w:r>
-    </w:p>
-    <w:p>
-      <w:pPr>
-        <w:ind w:left="720"/>
-      </w:pPr>
-      <w:r>
-        <w:t xml:space="preserve">    </w:t>
-      </w:r>
-      <w:proofErr w:type="spellStart"/>
-      <w:r>
-        <w:t>fecha_creacion</w:t>
-      </w:r>
-      <w:proofErr w:type="spellEnd"/>
-      <w:r>
-        <w:t xml:space="preserve">: </w:t>
-      </w:r>
-      <w:proofErr w:type="spellStart"/>
-      <w:r>
-        <w:t>ISODate</w:t>
-      </w:r>
-      <w:proofErr w:type="spellEnd"/>
-      <w:r>
-        <w:t>("2024-12-04T10:00:00Z"),</w:t>
-      </w:r>
-    </w:p>
-    <w:p>
-      <w:pPr>
-        <w:ind w:left="720"/>
-      </w:pPr>
-      <w:r>
-        <w:t xml:space="preserve">    </w:t>
-      </w:r>
-      <w:proofErr w:type="spellStart"/>
-      <w:r>
-        <w:t>sucursal_id</w:t>
-      </w:r>
-      <w:proofErr w:type="spellEnd"/>
-      <w:r>
-        <w:t xml:space="preserve">: </w:t>
-      </w:r>
-      <w:proofErr w:type="spellStart"/>
-      <w:r>
-        <w:t>ObjectId</w:t>
-      </w:r>
-      <w:proofErr w:type="spellEnd"/>
-      <w:r>
-        <w:t>("65f54321abcd9876ef123458"),</w:t>
-      </w:r>
-    </w:p>
-    <w:p>
-      <w:pPr>
-        <w:ind w:left="720"/>
-      </w:pPr>
-      <w:r>
-        <w:t xml:space="preserve">    </w:t>
-      </w:r>
-      <w:proofErr w:type="spellStart"/>
-      <w:r>
-        <w:t>proveedor_id</w:t>
-      </w:r>
-      <w:proofErr w:type="spellEnd"/>
-      <w:r>
-        <w:t xml:space="preserve">: </w:t>
-      </w:r>
-      <w:proofErr w:type="spellStart"/>
-      <w:r>
-        <w:t>ObjectId</w:t>
-      </w:r>
-      <w:proofErr w:type="spellEnd"/>
-      <w:r>
-        <w:t>("65f67890abcd1234ef567892"),</w:t>
-      </w:r>
-    </w:p>
-    <w:p>
-      <w:pPr>
-        <w:ind w:left="720"/>
-      </w:pPr>
-      <w:r>
-        <w:t>    detalle: [</w:t>
-      </w:r>
-    </w:p>
-    <w:p>
-      <w:pPr>
-        <w:ind w:left="720"/>
-      </w:pPr>
-      <w:r>
-        <w:t xml:space="preserve">      </w:t>
-      </w:r>
-      <w:proofErr w:type="gramStart"/>
-      <w:r>
-        <w:t xml:space="preserve">{ </w:t>
-      </w:r>
-      <w:proofErr w:type="spellStart"/>
-      <w:r>
-        <w:t>producto</w:t>
-      </w:r>
-      <w:proofErr w:type="gramEnd"/>
-      <w:r>
-        <w:t>_id</w:t>
-      </w:r>
-      <w:proofErr w:type="spellEnd"/>
-      <w:r>
-        <w:t xml:space="preserve">: </w:t>
-      </w:r>
-      <w:proofErr w:type="spellStart"/>
-      <w:r>
-        <w:t>ObjectId</w:t>
-      </w:r>
-      <w:proofErr w:type="spellEnd"/>
-      <w:r>
-        <w:t xml:space="preserve">("65f234abcd5678ef9012345c"), cantidad: 200, </w:t>
-      </w:r>
-      <w:proofErr w:type="spellStart"/>
-      <w:r>
-        <w:t>precio_unitario</w:t>
-      </w:r>
-      <w:proofErr w:type="spellEnd"/>
-      <w:r>
-        <w:t>: 1.2 },</w:t>
-      </w:r>
-    </w:p>
-    <w:p>
-      <w:pPr>
-        <w:ind w:left="720"/>
-      </w:pPr>
-      <w:r>
-        <w:t xml:space="preserve">      </w:t>
-      </w:r>
-      <w:proofErr w:type="gramStart"/>
-      <w:r>
-        <w:t xml:space="preserve">{ </w:t>
-      </w:r>
-      <w:proofErr w:type="spellStart"/>
-      <w:r>
-        <w:t>producto</w:t>
-      </w:r>
-      <w:proofErr w:type="gramEnd"/>
-      <w:r>
-        <w:t>_id</w:t>
-      </w:r>
-      <w:proofErr w:type="spellEnd"/>
-      <w:r>
-        <w:t xml:space="preserve">: </w:t>
-      </w:r>
-      <w:proofErr w:type="spellStart"/>
-      <w:r>
-        <w:t>ObjectId</w:t>
-      </w:r>
-      <w:proofErr w:type="spellEnd"/>
-      <w:r>
-        <w:t xml:space="preserve">("65f234abcd5678ef9012345d"), cantidad: 150, </w:t>
-      </w:r>
-      <w:proofErr w:type="spellStart"/>
-      <w:r>
-        <w:t>precio_unitario</w:t>
-      </w:r>
-      <w:proofErr w:type="spellEnd"/>
-      <w:r>
-        <w:t>: 1.5 }</w:t>
-      </w:r>
-    </w:p>
-    <w:p>
-      <w:pPr>
-        <w:ind w:left="720"/>
-      </w:pPr>
-      <w:r>
-        <w:t>    ]</w:t>
-      </w:r>
-    </w:p>
-    <w:p>
-      <w:pPr>
-        <w:ind w:left="720"/>
-      </w:pPr>
-      <w:r>
-        <w:t>  },</w:t>
-      </w:r>
-    </w:p>
-    <w:p>
-      <w:pPr>
-        <w:ind w:left="720"/>
-      </w:pPr>
-      <w:r>
-        <w:lastRenderedPageBreak/>
-        <w:t>  {</w:t>
-      </w:r>
-    </w:p>
-    <w:p>
-      <w:pPr>
-        <w:ind w:left="720"/>
-      </w:pPr>
-      <w:r>
-        <w:t xml:space="preserve">    _id: </w:t>
-      </w:r>
-      <w:proofErr w:type="spellStart"/>
-      <w:r>
-        <w:t>ObjectId</w:t>
-      </w:r>
-      <w:proofErr w:type="spellEnd"/>
-      <w:r>
-        <w:t>("65f890ab1234cdef67890126"),</w:t>
-      </w:r>
-    </w:p>
-    <w:p>
-      <w:pPr>
-        <w:ind w:left="720"/>
-      </w:pPr>
-      <w:r>
-        <w:t xml:space="preserve">    </w:t>
-      </w:r>
-      <w:proofErr w:type="spellStart"/>
-      <w:r>
-        <w:t>fecha_creacion</w:t>
-      </w:r>
-      <w:proofErr w:type="spellEnd"/>
-      <w:r>
-        <w:t xml:space="preserve">: </w:t>
-      </w:r>
-      <w:proofErr w:type="spellStart"/>
-      <w:r>
-        <w:t>ISODate</w:t>
-      </w:r>
-      <w:proofErr w:type="spellEnd"/>
-      <w:r>
-        <w:t>("2024-12-05T11:00:00Z"),</w:t>
-      </w:r>
-    </w:p>
-    <w:p>
-      <w:pPr>
-        <w:ind w:left="720"/>
-      </w:pPr>
-      <w:r>
-        <w:t xml:space="preserve">    </w:t>
-      </w:r>
-      <w:proofErr w:type="spellStart"/>
-      <w:r>
-        <w:t>sucursal_id</w:t>
-      </w:r>
-      <w:proofErr w:type="spellEnd"/>
-      <w:r>
-        <w:t xml:space="preserve">: </w:t>
-      </w:r>
-      <w:proofErr w:type="spellStart"/>
-      <w:r>
-        <w:t>ObjectId</w:t>
-      </w:r>
-      <w:proofErr w:type="spellEnd"/>
-      <w:r>
-        <w:t>("65f54321abcd9876ef123456"),</w:t>
-      </w:r>
-    </w:p>
-    <w:p>
-      <w:pPr>
-        <w:ind w:left="720"/>
-      </w:pPr>
-      <w:r>
-        <w:t xml:space="preserve">    </w:t>
-      </w:r>
-      <w:proofErr w:type="spellStart"/>
-      <w:r>
-        <w:t>proveedor_id</w:t>
-      </w:r>
-      <w:proofErr w:type="spellEnd"/>
-      <w:r>
-        <w:t xml:space="preserve">: </w:t>
-      </w:r>
-      <w:proofErr w:type="spellStart"/>
-      <w:r>
-        <w:t>ObjectId</w:t>
-      </w:r>
-      <w:proofErr w:type="spellEnd"/>
-      <w:r>
-        <w:t>("65f67890abcd1234ef567893"),</w:t>
-      </w:r>
-    </w:p>
-    <w:p>
-      <w:pPr>
-        <w:ind w:left="720"/>
-      </w:pPr>
-      <w:r>
-        <w:t>    detalle: [</w:t>
-      </w:r>
-    </w:p>
-    <w:p>
-      <w:pPr>
-        <w:ind w:left="720"/>
-      </w:pPr>
-      <w:r>
-        <w:t xml:space="preserve">      </w:t>
-      </w:r>
-      <w:proofErr w:type="gramStart"/>
-      <w:r>
-        <w:t xml:space="preserve">{ </w:t>
-      </w:r>
-      <w:proofErr w:type="spellStart"/>
-      <w:r>
-        <w:t>producto</w:t>
-      </w:r>
-      <w:proofErr w:type="gramEnd"/>
-      <w:r>
-        <w:t>_id</w:t>
-      </w:r>
-      <w:proofErr w:type="spellEnd"/>
-      <w:r>
-        <w:t xml:space="preserve">: </w:t>
-      </w:r>
-      <w:proofErr w:type="spellStart"/>
-      <w:r>
-        <w:t>ObjectId</w:t>
-      </w:r>
-      <w:proofErr w:type="spellEnd"/>
-      <w:r>
-        <w:t xml:space="preserve">("65f234abcd5678ef9012345b"), cantidad: 8, </w:t>
-      </w:r>
-      <w:proofErr w:type="spellStart"/>
-      <w:r>
-        <w:t>precio_unitario</w:t>
-      </w:r>
-      <w:proofErr w:type="spellEnd"/>
-      <w:r>
-        <w:t>: 350.0 },</w:t>
-      </w:r>
-    </w:p>
-    <w:p>
-      <w:pPr>
-        <w:ind w:left="720"/>
-      </w:pPr>
-      <w:r>
-        <w:t xml:space="preserve">      </w:t>
-      </w:r>
-      <w:proofErr w:type="gramStart"/>
-      <w:r>
-        <w:t xml:space="preserve">{ </w:t>
-      </w:r>
-      <w:proofErr w:type="spellStart"/>
-      <w:r>
-        <w:t>producto</w:t>
-      </w:r>
-      <w:proofErr w:type="gramEnd"/>
-      <w:r>
-        <w:t>_id</w:t>
-      </w:r>
-      <w:proofErr w:type="spellEnd"/>
-      <w:r>
-        <w:t xml:space="preserve">: </w:t>
-      </w:r>
-      <w:proofErr w:type="spellStart"/>
-      <w:r>
-        <w:t>ObjectId</w:t>
-      </w:r>
-      <w:proofErr w:type="spellEnd"/>
-      <w:r>
-        <w:t xml:space="preserve">("65f234abcd5678ef9012345f"), cantidad: 15, </w:t>
-      </w:r>
-      <w:proofErr w:type="spellStart"/>
-      <w:r>
-        <w:t>precio_unitario</w:t>
+        <w:t xml:space="preserve">: 8, cantidad: 15, </w:t>
+      </w:r>
+      <w:proofErr w:type="spellStart"/>
+      <w:r>
+        <w:t>precioUnitario</w:t>
       </w:r>
       <w:proofErr w:type="spellEnd"/>
       <w:r>
@@ -2657,6 +2661,13 @@
       </w:r>
     </w:p>
     <w:p>
+      <w:pPr>
+        <w:rPr>
+          <w:b/>
+          <w:sz w:val="32"/>
+          <w:u w:val="single"/>
+        </w:rPr>
+      </w:pPr>
       <w:r>
         <w:rPr>
           <w:noProof/>
@@ -2664,10 +2675,10 @@
         </w:rPr>
         <w:lastRenderedPageBreak/>
         <w:drawing>
-          <wp:inline distT="0" distB="0" distL="0" distR="0" wp14:anchorId="636E5EAD" wp14:editId="16A4AB78">
-            <wp:extent cx="5612130" cy="7019290"/>
+          <wp:inline distT="0" distB="0" distL="0" distR="0" wp14:anchorId="0CD440FA" wp14:editId="7CA641AE">
+            <wp:extent cx="5612130" cy="5661025"/>
             <wp:effectExtent l="0" t="0" r="7620" b="0"/>
-            <wp:docPr id="4" name="Imagen 4"/>
+            <wp:docPr id="6" name="Imagen 6"/>
             <wp:cNvGraphicFramePr>
               <a:graphicFrameLocks xmlns:a="http://schemas.openxmlformats.org/drawingml/2006/main" noChangeAspect="1"/>
             </wp:cNvGraphicFramePr>
@@ -2687,7 +2698,7 @@
                   <pic:spPr>
                     <a:xfrm>
                       <a:off x="0" y="0"/>
-                      <a:ext cx="5612130" cy="7019290"/>
+                      <a:ext cx="5612130" cy="5661025"/>
                     </a:xfrm>
                     <a:prstGeom prst="rect">
                       <a:avLst/>
@@ -2699,7 +2710,10 @@
           </wp:inline>
         </w:drawing>
       </w:r>
-    </w:p>
+      <w:bookmarkStart w:id="0" w:name="_GoBack"/>
+      <w:bookmarkEnd w:id="0"/>
+    </w:p>
+    <w:p/>
     <w:p>
       <w:pPr>
         <w:rPr>
@@ -2766,7 +2780,6 @@
         <w:ind w:left="720"/>
       </w:pPr>
       <w:r>
-        <w:lastRenderedPageBreak/>
         <w:t xml:space="preserve">    </w:t>
       </w:r>
       <w:proofErr w:type="spellStart"/>
@@ -2800,414 +2813,6 @@
       <w:proofErr w:type="spellEnd"/>
       <w:r>
         <w:t>: "Carrera 1 #23-45, Bogotá",</w:t>
-      </w:r>
-    </w:p>
-    <w:p>
-      <w:pPr>
-        <w:ind w:left="720"/>
-      </w:pPr>
-      <w:r>
-        <w:t xml:space="preserve">    contacto: </w:t>
-      </w:r>
-      <w:proofErr w:type="gramStart"/>
-      <w:r>
-        <w:t>{ nombre</w:t>
-      </w:r>
-      <w:proofErr w:type="gramEnd"/>
-      <w:r>
-        <w:t xml:space="preserve">: "Carlos López", </w:t>
-      </w:r>
-      <w:proofErr w:type="spellStart"/>
-      <w:r>
-        <w:t>telefono</w:t>
-      </w:r>
-      <w:proofErr w:type="spellEnd"/>
-      <w:r>
-        <w:t>: "3214567890" },</w:t>
-      </w:r>
-    </w:p>
-    <w:p>
-      <w:pPr>
-        <w:ind w:left="720"/>
-      </w:pPr>
-      <w:r>
-        <w:t xml:space="preserve">    </w:t>
-      </w:r>
-      <w:proofErr w:type="spellStart"/>
-      <w:r>
-        <w:t>productos_suministrados</w:t>
-      </w:r>
-      <w:proofErr w:type="spellEnd"/>
-      <w:r>
-        <w:t>: [</w:t>
-      </w:r>
-      <w:proofErr w:type="spellStart"/>
-      <w:r>
-        <w:t>ObjectId</w:t>
-      </w:r>
-      <w:proofErr w:type="spellEnd"/>
-      <w:r>
-        <w:t xml:space="preserve">("603d9f1e8e8b6d3be2f7a7b1"), </w:t>
-      </w:r>
-      <w:proofErr w:type="spellStart"/>
-      <w:r>
-        <w:t>ObjectId</w:t>
-      </w:r>
-      <w:proofErr w:type="spellEnd"/>
-      <w:r>
-        <w:t xml:space="preserve">("603d9f1e8e8b6d3be2f7a7b2"), </w:t>
-      </w:r>
-      <w:proofErr w:type="spellStart"/>
-      <w:r>
-        <w:t>ObjectId</w:t>
-      </w:r>
-      <w:proofErr w:type="spellEnd"/>
-      <w:r>
-        <w:t>("603d9f1e8e8b6d3be2f7a7b3")]</w:t>
-      </w:r>
-    </w:p>
-    <w:p>
-      <w:pPr>
-        <w:ind w:left="720"/>
-      </w:pPr>
-      <w:r>
-        <w:t>  },</w:t>
-      </w:r>
-    </w:p>
-    <w:p>
-      <w:pPr>
-        <w:ind w:left="720"/>
-      </w:pPr>
-      <w:r>
-        <w:t>  {</w:t>
-      </w:r>
-    </w:p>
-    <w:p>
-      <w:pPr>
-        <w:ind w:left="720"/>
-      </w:pPr>
-      <w:r>
-        <w:t xml:space="preserve">    _id: </w:t>
-      </w:r>
-      <w:proofErr w:type="spellStart"/>
-      <w:r>
-        <w:t>ObjectId</w:t>
-      </w:r>
-      <w:proofErr w:type="spellEnd"/>
-      <w:r>
-        <w:t>("603d9f1e8e8b6d3be2f7a7ba"),</w:t>
-      </w:r>
-    </w:p>
-    <w:p>
-      <w:pPr>
-        <w:ind w:left="720"/>
-      </w:pPr>
-      <w:r>
-        <w:t xml:space="preserve">    </w:t>
-      </w:r>
-      <w:proofErr w:type="spellStart"/>
-      <w:r>
-        <w:t>nit</w:t>
-      </w:r>
-      <w:proofErr w:type="spellEnd"/>
-      <w:r>
-        <w:t>: "901234567",</w:t>
-      </w:r>
-    </w:p>
-    <w:p>
-      <w:pPr>
-        <w:ind w:left="720"/>
-      </w:pPr>
-      <w:r>
-        <w:t>    nombre: "Electrodomésticos del Centro",</w:t>
-      </w:r>
-    </w:p>
-    <w:p>
-      <w:pPr>
-        <w:ind w:left="720"/>
-      </w:pPr>
-      <w:r>
-        <w:t xml:space="preserve">    </w:t>
-      </w:r>
-      <w:proofErr w:type="spellStart"/>
-      <w:r>
-        <w:t>direccion</w:t>
-      </w:r>
-      <w:proofErr w:type="spellEnd"/>
-      <w:r>
-        <w:t>: "Avenida 10 #30-50, Medellín",</w:t>
-      </w:r>
-    </w:p>
-    <w:p>
-      <w:pPr>
-        <w:ind w:left="720"/>
-      </w:pPr>
-      <w:r>
-        <w:t xml:space="preserve">    contacto: </w:t>
-      </w:r>
-      <w:proofErr w:type="gramStart"/>
-      <w:r>
-        <w:t>{ nombre</w:t>
-      </w:r>
-      <w:proofErr w:type="gramEnd"/>
-      <w:r>
-        <w:t xml:space="preserve">: "Laura Gómez", </w:t>
-      </w:r>
-      <w:proofErr w:type="spellStart"/>
-      <w:r>
-        <w:t>telefono</w:t>
-      </w:r>
-      <w:proofErr w:type="spellEnd"/>
-      <w:r>
-        <w:t>: "3101234567" },</w:t>
-      </w:r>
-    </w:p>
-    <w:p>
-      <w:pPr>
-        <w:ind w:left="720"/>
-      </w:pPr>
-      <w:r>
-        <w:t xml:space="preserve">    </w:t>
-      </w:r>
-      <w:proofErr w:type="spellStart"/>
-      <w:r>
-        <w:t>productos_suministrados</w:t>
-      </w:r>
-      <w:proofErr w:type="spellEnd"/>
-      <w:r>
-        <w:t>: [</w:t>
-      </w:r>
-      <w:proofErr w:type="spellStart"/>
-      <w:r>
-        <w:t>ObjectId</w:t>
-      </w:r>
-      <w:proofErr w:type="spellEnd"/>
-      <w:r>
-        <w:t xml:space="preserve">("603d9f1e8e8b6d3be2f7a7b4"), </w:t>
-      </w:r>
-      <w:proofErr w:type="spellStart"/>
-      <w:r>
-        <w:t>ObjectId</w:t>
-      </w:r>
-      <w:proofErr w:type="spellEnd"/>
-      <w:r>
-        <w:t xml:space="preserve">("603d9f1e8e8b6d3be2f7a7b5"), </w:t>
-      </w:r>
-      <w:proofErr w:type="spellStart"/>
-      <w:r>
-        <w:t>ObjectId</w:t>
-      </w:r>
-      <w:proofErr w:type="spellEnd"/>
-      <w:r>
-        <w:t>("603d9f1e8e8b6d3be2f7a7b6")]</w:t>
-      </w:r>
-    </w:p>
-    <w:p>
-      <w:pPr>
-        <w:ind w:left="720"/>
-      </w:pPr>
-      <w:r>
-        <w:t>  },</w:t>
-      </w:r>
-    </w:p>
-    <w:p>
-      <w:pPr>
-        <w:ind w:left="720"/>
-      </w:pPr>
-      <w:r>
-        <w:t>  {</w:t>
-      </w:r>
-    </w:p>
-    <w:p>
-      <w:pPr>
-        <w:ind w:left="720"/>
-      </w:pPr>
-      <w:r>
-        <w:t xml:space="preserve">    _id: </w:t>
-      </w:r>
-      <w:proofErr w:type="spellStart"/>
-      <w:r>
-        <w:t>ObjectId</w:t>
-      </w:r>
-      <w:proofErr w:type="spellEnd"/>
-      <w:r>
-        <w:t>("603d9f1e8e8b6d3be2f7a7bb"),</w:t>
-      </w:r>
-    </w:p>
-    <w:p>
-      <w:pPr>
-        <w:ind w:left="720"/>
-      </w:pPr>
-      <w:r>
-        <w:t xml:space="preserve">    </w:t>
-      </w:r>
-      <w:proofErr w:type="spellStart"/>
-      <w:r>
-        <w:t>nit</w:t>
-      </w:r>
-      <w:proofErr w:type="spellEnd"/>
-      <w:r>
-        <w:t>: "902345678",</w:t>
-      </w:r>
-    </w:p>
-    <w:p>
-      <w:pPr>
-        <w:ind w:left="720"/>
-      </w:pPr>
-      <w:r>
-        <w:t>    nombre: "Suministros Generales LTDA",</w:t>
-      </w:r>
-    </w:p>
-    <w:p>
-      <w:pPr>
-        <w:ind w:left="720"/>
-      </w:pPr>
-      <w:r>
-        <w:t xml:space="preserve">    </w:t>
-      </w:r>
-      <w:proofErr w:type="spellStart"/>
-      <w:r>
-        <w:t>direccion</w:t>
-      </w:r>
-      <w:proofErr w:type="spellEnd"/>
-      <w:r>
-        <w:t>: "Calle 45 #12-67, Cali",</w:t>
-      </w:r>
-    </w:p>
-    <w:p>
-      <w:pPr>
-        <w:ind w:left="720"/>
-      </w:pPr>
-      <w:r>
-        <w:t xml:space="preserve">    contacto: </w:t>
-      </w:r>
-      <w:proofErr w:type="gramStart"/>
-      <w:r>
-        <w:t>{ nombre</w:t>
-      </w:r>
-      <w:proofErr w:type="gramEnd"/>
-      <w:r>
-        <w:t xml:space="preserve">: "María Ramírez", </w:t>
-      </w:r>
-      <w:proofErr w:type="spellStart"/>
-      <w:r>
-        <w:t>telefono</w:t>
-      </w:r>
-      <w:proofErr w:type="spellEnd"/>
-      <w:r>
-        <w:t>: "3207894561" },</w:t>
-      </w:r>
-    </w:p>
-    <w:p>
-      <w:pPr>
-        <w:ind w:left="720"/>
-      </w:pPr>
-      <w:r>
-        <w:t xml:space="preserve">    </w:t>
-      </w:r>
-      <w:proofErr w:type="spellStart"/>
-      <w:r>
-        <w:t>productos_suministrados</w:t>
-      </w:r>
-      <w:proofErr w:type="spellEnd"/>
-      <w:r>
-        <w:t>: [</w:t>
-      </w:r>
-      <w:proofErr w:type="spellStart"/>
-      <w:r>
-        <w:t>ObjectId</w:t>
-      </w:r>
-      <w:proofErr w:type="spellEnd"/>
-      <w:r>
-        <w:t xml:space="preserve">("603d9f1e8e8b6d3be2f7a7b7"), </w:t>
-      </w:r>
-      <w:proofErr w:type="spellStart"/>
-      <w:r>
-        <w:t>ObjectId</w:t>
-      </w:r>
-      <w:proofErr w:type="spellEnd"/>
-      <w:r>
-        <w:t xml:space="preserve">("603d9f1e8e8b6d3be2f7a7b8"), </w:t>
-      </w:r>
-      <w:proofErr w:type="spellStart"/>
-      <w:r>
-        <w:t>ObjectId</w:t>
-      </w:r>
-      <w:proofErr w:type="spellEnd"/>
-      <w:r>
-        <w:t>("603d9f1e8e8b6d3be2f7a7b9")]</w:t>
-      </w:r>
-    </w:p>
-    <w:p>
-      <w:pPr>
-        <w:ind w:left="720"/>
-      </w:pPr>
-      <w:r>
-        <w:t>  },</w:t>
-      </w:r>
-    </w:p>
-    <w:p>
-      <w:pPr>
-        <w:ind w:left="720"/>
-      </w:pPr>
-      <w:r>
-        <w:t>  {</w:t>
-      </w:r>
-    </w:p>
-    <w:p>
-      <w:pPr>
-        <w:ind w:left="720"/>
-      </w:pPr>
-      <w:r>
-        <w:t xml:space="preserve">    _id: </w:t>
-      </w:r>
-      <w:proofErr w:type="spellStart"/>
-      <w:r>
-        <w:t>ObjectId</w:t>
-      </w:r>
-      <w:proofErr w:type="spellEnd"/>
-      <w:r>
-        <w:t>("603d9f1e8e8b6d3be2f7a7bc"),</w:t>
-      </w:r>
-    </w:p>
-    <w:p>
-      <w:pPr>
-        <w:ind w:left="720"/>
-      </w:pPr>
-      <w:r>
-        <w:t xml:space="preserve">    </w:t>
-      </w:r>
-      <w:proofErr w:type="spellStart"/>
-      <w:r>
-        <w:t>nit</w:t>
-      </w:r>
-      <w:proofErr w:type="spellEnd"/>
-      <w:r>
-        <w:t>: "903456789",</w:t>
-      </w:r>
-    </w:p>
-    <w:p>
-      <w:pPr>
-        <w:ind w:left="720"/>
-      </w:pPr>
-      <w:r>
-        <w:t>    nombre: "Comercializadora Norte",</w:t>
-      </w:r>
-    </w:p>
-    <w:p>
-      <w:pPr>
-        <w:ind w:left="720"/>
-      </w:pPr>
-      <w:r>
-        <w:t xml:space="preserve">    </w:t>
-      </w:r>
-      <w:proofErr w:type="spellStart"/>
-      <w:r>
-        <w:t>direccion</w:t>
-      </w:r>
-      <w:proofErr w:type="spellEnd"/>
-      <w:r>
-        <w:t>: "Diagonal 75 #20-33, Barranquilla",</w:t>
       </w:r>
     </w:p>
     <w:p>
@@ -3224,6 +2829,414 @@
       </w:r>
       <w:proofErr w:type="gramEnd"/>
       <w:r>
+        <w:t xml:space="preserve">: "Carlos López", </w:t>
+      </w:r>
+      <w:proofErr w:type="spellStart"/>
+      <w:r>
+        <w:t>telefono</w:t>
+      </w:r>
+      <w:proofErr w:type="spellEnd"/>
+      <w:r>
+        <w:t>: "3214567890" },</w:t>
+      </w:r>
+    </w:p>
+    <w:p>
+      <w:pPr>
+        <w:ind w:left="720"/>
+      </w:pPr>
+      <w:r>
+        <w:t xml:space="preserve">    </w:t>
+      </w:r>
+      <w:proofErr w:type="spellStart"/>
+      <w:r>
+        <w:t>productos_suministrados</w:t>
+      </w:r>
+      <w:proofErr w:type="spellEnd"/>
+      <w:r>
+        <w:t>: [</w:t>
+      </w:r>
+      <w:proofErr w:type="spellStart"/>
+      <w:r>
+        <w:t>ObjectId</w:t>
+      </w:r>
+      <w:proofErr w:type="spellEnd"/>
+      <w:r>
+        <w:t xml:space="preserve">("603d9f1e8e8b6d3be2f7a7b1"), </w:t>
+      </w:r>
+      <w:proofErr w:type="spellStart"/>
+      <w:r>
+        <w:t>ObjectId</w:t>
+      </w:r>
+      <w:proofErr w:type="spellEnd"/>
+      <w:r>
+        <w:t xml:space="preserve">("603d9f1e8e8b6d3be2f7a7b2"), </w:t>
+      </w:r>
+      <w:proofErr w:type="spellStart"/>
+      <w:r>
+        <w:t>ObjectId</w:t>
+      </w:r>
+      <w:proofErr w:type="spellEnd"/>
+      <w:r>
+        <w:t>("603d9f1e8e8b6d3be2f7a7b3")]</w:t>
+      </w:r>
+    </w:p>
+    <w:p>
+      <w:pPr>
+        <w:ind w:left="720"/>
+      </w:pPr>
+      <w:r>
+        <w:t>  },</w:t>
+      </w:r>
+    </w:p>
+    <w:p>
+      <w:pPr>
+        <w:ind w:left="720"/>
+      </w:pPr>
+      <w:r>
+        <w:t>  {</w:t>
+      </w:r>
+    </w:p>
+    <w:p>
+      <w:pPr>
+        <w:ind w:left="720"/>
+      </w:pPr>
+      <w:r>
+        <w:t xml:space="preserve">    _id: </w:t>
+      </w:r>
+      <w:proofErr w:type="spellStart"/>
+      <w:r>
+        <w:t>ObjectId</w:t>
+      </w:r>
+      <w:proofErr w:type="spellEnd"/>
+      <w:r>
+        <w:t>("603d9f1e8e8b6d3be2f7a7ba"),</w:t>
+      </w:r>
+    </w:p>
+    <w:p>
+      <w:pPr>
+        <w:ind w:left="720"/>
+      </w:pPr>
+      <w:r>
+        <w:t xml:space="preserve">    </w:t>
+      </w:r>
+      <w:proofErr w:type="spellStart"/>
+      <w:r>
+        <w:t>nit</w:t>
+      </w:r>
+      <w:proofErr w:type="spellEnd"/>
+      <w:r>
+        <w:t>: "901234567",</w:t>
+      </w:r>
+    </w:p>
+    <w:p>
+      <w:pPr>
+        <w:ind w:left="720"/>
+      </w:pPr>
+      <w:r>
+        <w:t>    nombre: "Electrodomésticos del Centro",</w:t>
+      </w:r>
+    </w:p>
+    <w:p>
+      <w:pPr>
+        <w:ind w:left="720"/>
+      </w:pPr>
+      <w:r>
+        <w:t xml:space="preserve">    </w:t>
+      </w:r>
+      <w:proofErr w:type="spellStart"/>
+      <w:r>
+        <w:t>direccion</w:t>
+      </w:r>
+      <w:proofErr w:type="spellEnd"/>
+      <w:r>
+        <w:t>: "Avenida 10 #30-50, Medellín",</w:t>
+      </w:r>
+    </w:p>
+    <w:p>
+      <w:pPr>
+        <w:ind w:left="720"/>
+      </w:pPr>
+      <w:r>
+        <w:t xml:space="preserve">    contacto: </w:t>
+      </w:r>
+      <w:proofErr w:type="gramStart"/>
+      <w:r>
+        <w:t>{ nombre</w:t>
+      </w:r>
+      <w:proofErr w:type="gramEnd"/>
+      <w:r>
+        <w:t xml:space="preserve">: "Laura Gómez", </w:t>
+      </w:r>
+      <w:proofErr w:type="spellStart"/>
+      <w:r>
+        <w:t>telefono</w:t>
+      </w:r>
+      <w:proofErr w:type="spellEnd"/>
+      <w:r>
+        <w:t>: "3101234567" },</w:t>
+      </w:r>
+    </w:p>
+    <w:p>
+      <w:pPr>
+        <w:ind w:left="720"/>
+      </w:pPr>
+      <w:r>
+        <w:t xml:space="preserve">    </w:t>
+      </w:r>
+      <w:proofErr w:type="spellStart"/>
+      <w:r>
+        <w:t>productos_suministrados</w:t>
+      </w:r>
+      <w:proofErr w:type="spellEnd"/>
+      <w:r>
+        <w:t>: [</w:t>
+      </w:r>
+      <w:proofErr w:type="spellStart"/>
+      <w:r>
+        <w:t>ObjectId</w:t>
+      </w:r>
+      <w:proofErr w:type="spellEnd"/>
+      <w:r>
+        <w:t xml:space="preserve">("603d9f1e8e8b6d3be2f7a7b4"), </w:t>
+      </w:r>
+      <w:proofErr w:type="spellStart"/>
+      <w:r>
+        <w:t>ObjectId</w:t>
+      </w:r>
+      <w:proofErr w:type="spellEnd"/>
+      <w:r>
+        <w:t xml:space="preserve">("603d9f1e8e8b6d3be2f7a7b5"), </w:t>
+      </w:r>
+      <w:proofErr w:type="spellStart"/>
+      <w:r>
+        <w:t>ObjectId</w:t>
+      </w:r>
+      <w:proofErr w:type="spellEnd"/>
+      <w:r>
+        <w:t>("603d9f1e8e8b6d3be2f7a7b6")]</w:t>
+      </w:r>
+    </w:p>
+    <w:p>
+      <w:pPr>
+        <w:ind w:left="720"/>
+      </w:pPr>
+      <w:r>
+        <w:t>  },</w:t>
+      </w:r>
+    </w:p>
+    <w:p>
+      <w:pPr>
+        <w:ind w:left="720"/>
+      </w:pPr>
+      <w:r>
+        <w:t>  {</w:t>
+      </w:r>
+    </w:p>
+    <w:p>
+      <w:pPr>
+        <w:ind w:left="720"/>
+      </w:pPr>
+      <w:r>
+        <w:t xml:space="preserve">    _id: </w:t>
+      </w:r>
+      <w:proofErr w:type="spellStart"/>
+      <w:r>
+        <w:t>ObjectId</w:t>
+      </w:r>
+      <w:proofErr w:type="spellEnd"/>
+      <w:r>
+        <w:t>("603d9f1e8e8b6d3be2f7a7bb"),</w:t>
+      </w:r>
+    </w:p>
+    <w:p>
+      <w:pPr>
+        <w:ind w:left="720"/>
+      </w:pPr>
+      <w:r>
+        <w:t xml:space="preserve">    </w:t>
+      </w:r>
+      <w:proofErr w:type="spellStart"/>
+      <w:r>
+        <w:t>nit</w:t>
+      </w:r>
+      <w:proofErr w:type="spellEnd"/>
+      <w:r>
+        <w:t>: "902345678",</w:t>
+      </w:r>
+    </w:p>
+    <w:p>
+      <w:pPr>
+        <w:ind w:left="720"/>
+      </w:pPr>
+      <w:r>
+        <w:t>    nombre: "Suministros Generales LTDA",</w:t>
+      </w:r>
+    </w:p>
+    <w:p>
+      <w:pPr>
+        <w:ind w:left="720"/>
+      </w:pPr>
+      <w:r>
+        <w:t xml:space="preserve">    </w:t>
+      </w:r>
+      <w:proofErr w:type="spellStart"/>
+      <w:r>
+        <w:t>direccion</w:t>
+      </w:r>
+      <w:proofErr w:type="spellEnd"/>
+      <w:r>
+        <w:t>: "Calle 45 #12-67, Cali",</w:t>
+      </w:r>
+    </w:p>
+    <w:p>
+      <w:pPr>
+        <w:ind w:left="720"/>
+      </w:pPr>
+      <w:r>
+        <w:t xml:space="preserve">    contacto: </w:t>
+      </w:r>
+      <w:proofErr w:type="gramStart"/>
+      <w:r>
+        <w:t>{ nombre</w:t>
+      </w:r>
+      <w:proofErr w:type="gramEnd"/>
+      <w:r>
+        <w:t xml:space="preserve">: "María Ramírez", </w:t>
+      </w:r>
+      <w:proofErr w:type="spellStart"/>
+      <w:r>
+        <w:t>telefono</w:t>
+      </w:r>
+      <w:proofErr w:type="spellEnd"/>
+      <w:r>
+        <w:t>: "3207894561" },</w:t>
+      </w:r>
+    </w:p>
+    <w:p>
+      <w:pPr>
+        <w:ind w:left="720"/>
+      </w:pPr>
+      <w:r>
+        <w:t xml:space="preserve">    </w:t>
+      </w:r>
+      <w:proofErr w:type="spellStart"/>
+      <w:r>
+        <w:t>productos_suministrados</w:t>
+      </w:r>
+      <w:proofErr w:type="spellEnd"/>
+      <w:r>
+        <w:t>: [</w:t>
+      </w:r>
+      <w:proofErr w:type="spellStart"/>
+      <w:r>
+        <w:t>ObjectId</w:t>
+      </w:r>
+      <w:proofErr w:type="spellEnd"/>
+      <w:r>
+        <w:t xml:space="preserve">("603d9f1e8e8b6d3be2f7a7b7"), </w:t>
+      </w:r>
+      <w:proofErr w:type="spellStart"/>
+      <w:r>
+        <w:t>ObjectId</w:t>
+      </w:r>
+      <w:proofErr w:type="spellEnd"/>
+      <w:r>
+        <w:t xml:space="preserve">("603d9f1e8e8b6d3be2f7a7b8"), </w:t>
+      </w:r>
+      <w:proofErr w:type="spellStart"/>
+      <w:r>
+        <w:t>ObjectId</w:t>
+      </w:r>
+      <w:proofErr w:type="spellEnd"/>
+      <w:r>
+        <w:t>("603d9f1e8e8b6d3be2f7a7b9")]</w:t>
+      </w:r>
+    </w:p>
+    <w:p>
+      <w:pPr>
+        <w:ind w:left="720"/>
+      </w:pPr>
+      <w:r>
+        <w:t>  },</w:t>
+      </w:r>
+    </w:p>
+    <w:p>
+      <w:pPr>
+        <w:ind w:left="720"/>
+      </w:pPr>
+      <w:r>
+        <w:t>  {</w:t>
+      </w:r>
+    </w:p>
+    <w:p>
+      <w:pPr>
+        <w:ind w:left="720"/>
+      </w:pPr>
+      <w:r>
+        <w:t xml:space="preserve">    _id: </w:t>
+      </w:r>
+      <w:proofErr w:type="spellStart"/>
+      <w:r>
+        <w:t>ObjectId</w:t>
+      </w:r>
+      <w:proofErr w:type="spellEnd"/>
+      <w:r>
+        <w:t>("603d9f1e8e8b6d3be2f7a7bc"),</w:t>
+      </w:r>
+    </w:p>
+    <w:p>
+      <w:pPr>
+        <w:ind w:left="720"/>
+      </w:pPr>
+      <w:r>
+        <w:t xml:space="preserve">    </w:t>
+      </w:r>
+      <w:proofErr w:type="spellStart"/>
+      <w:r>
+        <w:t>nit</w:t>
+      </w:r>
+      <w:proofErr w:type="spellEnd"/>
+      <w:r>
+        <w:t>: "903456789",</w:t>
+      </w:r>
+    </w:p>
+    <w:p>
+      <w:pPr>
+        <w:ind w:left="720"/>
+      </w:pPr>
+      <w:r>
+        <w:t>    nombre: "Comercializadora Norte",</w:t>
+      </w:r>
+    </w:p>
+    <w:p>
+      <w:pPr>
+        <w:ind w:left="720"/>
+      </w:pPr>
+      <w:r>
+        <w:t xml:space="preserve">    </w:t>
+      </w:r>
+      <w:proofErr w:type="spellStart"/>
+      <w:r>
+        <w:t>direccion</w:t>
+      </w:r>
+      <w:proofErr w:type="spellEnd"/>
+      <w:r>
+        <w:t>: "Diagonal 75 #20-33, Barranquilla",</w:t>
+      </w:r>
+    </w:p>
+    <w:p>
+      <w:pPr>
+        <w:ind w:left="720"/>
+      </w:pPr>
+      <w:r>
+        <w:t xml:space="preserve">    contacto: </w:t>
+      </w:r>
+      <w:proofErr w:type="gramStart"/>
+      <w:r>
+        <w:t>{ nombre</w:t>
+      </w:r>
+      <w:proofErr w:type="gramEnd"/>
+      <w:r>
         <w:t xml:space="preserve">: "Jorge Martínez", </w:t>
       </w:r>
       <w:proofErr w:type="spellStart"/>
@@ -3280,6 +3293,7 @@
         <w:ind w:left="720"/>
       </w:pPr>
       <w:r>
+        <w:lastRenderedPageBreak/>
         <w:t>  },</w:t>
       </w:r>
     </w:p>

</xml_diff>